<commit_message>
Modificado Integrante Retirado: Andres Medina
</commit_message>
<xml_diff>
--- a/trunk/Entregable MADEIN.docx
+++ b/trunk/Entregable MADEIN.docx
@@ -78,58 +78,27 @@
           <w:szCs w:val="24"/>
           <w:lang w:val="es-ES"/>
         </w:rPr>
-        <w:t xml:space="preserve">Estefanía Cataño </w:t>
+        <w:t>Estefanía Cataño Cataño</w:t>
       </w:r>
-      <w:proofErr w:type="spellStart"/>
-      <w:r>
+    </w:p>
+    <w:p>
+      <w:pPr>
+        <w:jc w:val="center"/>
         <w:rPr>
           <w:rFonts w:ascii="Arial" w:hAnsi="Arial" w:cs="Arial"/>
           <w:sz w:val="24"/>
           <w:szCs w:val="24"/>
           <w:lang w:val="es-ES"/>
         </w:rPr>
-        <w:t>Cataño</w:t>
-      </w:r>
-      <w:proofErr w:type="spellEnd"/>
-    </w:p>
-    <w:p>
-      <w:pPr>
-        <w:jc w:val="center"/>
+      </w:pPr>
+      <w:r>
         <w:rPr>
           <w:rFonts w:ascii="Arial" w:hAnsi="Arial" w:cs="Arial"/>
           <w:sz w:val="24"/>
           <w:szCs w:val="24"/>
           <w:lang w:val="es-ES"/>
         </w:rPr>
-      </w:pPr>
-      <w:r>
-        <w:rPr>
-          <w:rFonts w:ascii="Arial" w:hAnsi="Arial" w:cs="Arial"/>
-          <w:sz w:val="24"/>
-          <w:szCs w:val="24"/>
-          <w:lang w:val="es-ES"/>
-        </w:rPr>
-        <w:t xml:space="preserve">Edwin Alexander </w:t>
-      </w:r>
-      <w:proofErr w:type="spellStart"/>
-      <w:r>
-        <w:rPr>
-          <w:rFonts w:ascii="Arial" w:hAnsi="Arial" w:cs="Arial"/>
-          <w:sz w:val="24"/>
-          <w:szCs w:val="24"/>
-          <w:lang w:val="es-ES"/>
-        </w:rPr>
-        <w:t>Pipicano</w:t>
-      </w:r>
-      <w:proofErr w:type="spellEnd"/>
-      <w:r>
-        <w:rPr>
-          <w:rFonts w:ascii="Arial" w:hAnsi="Arial" w:cs="Arial"/>
-          <w:sz w:val="24"/>
-          <w:szCs w:val="24"/>
-          <w:lang w:val="es-ES"/>
-        </w:rPr>
-        <w:t xml:space="preserve"> Villa</w:t>
+        <w:t>Edwin Alexander Pipicano Villa</w:t>
       </w:r>
     </w:p>
     <w:p>
@@ -141,42 +110,8 @@
           <w:szCs w:val="24"/>
         </w:rPr>
       </w:pPr>
-      <w:r>
-        <w:rPr>
-          <w:rFonts w:ascii="Arial" w:hAnsi="Arial" w:cs="Arial"/>
-          <w:sz w:val="24"/>
-          <w:szCs w:val="24"/>
-        </w:rPr>
-        <w:t xml:space="preserve">Andrés </w:t>
-      </w:r>
-      <w:proofErr w:type="spellStart"/>
-      <w:r>
-        <w:rPr>
-          <w:rFonts w:ascii="Arial" w:hAnsi="Arial" w:cs="Arial"/>
-          <w:sz w:val="24"/>
-          <w:szCs w:val="24"/>
-        </w:rPr>
-        <w:t>Jovanny</w:t>
-      </w:r>
-      <w:proofErr w:type="spellEnd"/>
-      <w:r>
-        <w:rPr>
-          <w:rFonts w:ascii="Arial" w:hAnsi="Arial" w:cs="Arial"/>
-          <w:sz w:val="24"/>
-          <w:szCs w:val="24"/>
-        </w:rPr>
-        <w:t xml:space="preserve"> Medina Jaramillo</w:t>
-      </w:r>
-    </w:p>
-    <w:p>
-      <w:pPr>
-        <w:jc w:val="center"/>
-        <w:rPr>
-          <w:rFonts w:ascii="Arial" w:hAnsi="Arial" w:cs="Arial"/>
-          <w:sz w:val="24"/>
-          <w:szCs w:val="24"/>
-        </w:rPr>
-      </w:pPr>
+      <w:bookmarkStart w:id="0" w:name="_GoBack"/>
+      <w:bookmarkEnd w:id="0"/>
       <w:r>
         <w:rPr>
           <w:rFonts w:ascii="Arial" w:hAnsi="Arial" w:cs="Arial"/>
@@ -2920,7 +2855,7 @@
         </w:rPr>
         <w:br w:type="page"/>
       </w:r>
-      <w:bookmarkStart w:id="0" w:name="_Toc341867916"/>
+      <w:bookmarkStart w:id="1" w:name="_Toc341867916"/>
       <w:r>
         <w:rPr>
           <w:rFonts w:ascii="Arial" w:hAnsi="Arial" w:cs="Arial"/>
@@ -2930,7 +2865,7 @@
         <w:lastRenderedPageBreak/>
         <w:t>INTRODUCCIÓN</w:t>
       </w:r>
-      <w:bookmarkEnd w:id="0"/>
+      <w:bookmarkEnd w:id="1"/>
     </w:p>
     <w:p>
       <w:pPr>
@@ -2978,77 +2913,23 @@
           <w:sz w:val="24"/>
           <w:szCs w:val="24"/>
         </w:rPr>
-        <w:t xml:space="preserve">Mediante la metodología de formación por proyectos, los aprendices Estefanía Cataño </w:t>
+        <w:t xml:space="preserve">Mediante la metodología de formación por proyectos, los aprendices Estefanía Cataño Cataño, </w:t>
       </w:r>
-      <w:proofErr w:type="spellStart"/>
       <w:r>
         <w:rPr>
           <w:rFonts w:ascii="Arial" w:hAnsi="Arial" w:cs="Arial"/>
           <w:sz w:val="24"/>
           <w:szCs w:val="24"/>
         </w:rPr>
-        <w:t>Cataño</w:t>
+        <w:t xml:space="preserve">Edwin Alexander Pipicano Villa, </w:t>
       </w:r>
-      <w:proofErr w:type="spellEnd"/>
       <w:r>
         <w:rPr>
           <w:rFonts w:ascii="Arial" w:hAnsi="Arial" w:cs="Arial"/>
           <w:sz w:val="24"/>
           <w:szCs w:val="24"/>
         </w:rPr>
-        <w:t xml:space="preserve">, </w:t>
-      </w:r>
-      <w:r>
-        <w:rPr>
-          <w:rFonts w:ascii="Arial" w:hAnsi="Arial" w:cs="Arial"/>
-          <w:sz w:val="24"/>
-          <w:szCs w:val="24"/>
-        </w:rPr>
-        <w:t xml:space="preserve">Edwin Alexander </w:t>
-      </w:r>
-      <w:proofErr w:type="spellStart"/>
-      <w:r>
-        <w:rPr>
-          <w:rFonts w:ascii="Arial" w:hAnsi="Arial" w:cs="Arial"/>
-          <w:sz w:val="24"/>
-          <w:szCs w:val="24"/>
-        </w:rPr>
-        <w:t>Pipicano</w:t>
-      </w:r>
-      <w:proofErr w:type="spellEnd"/>
-      <w:r>
-        <w:rPr>
-          <w:rFonts w:ascii="Arial" w:hAnsi="Arial" w:cs="Arial"/>
-          <w:sz w:val="24"/>
-          <w:szCs w:val="24"/>
-        </w:rPr>
-        <w:t xml:space="preserve"> Villa, </w:t>
-      </w:r>
-      <w:r>
-        <w:rPr>
-          <w:rFonts w:ascii="Arial" w:hAnsi="Arial" w:cs="Arial"/>
-          <w:sz w:val="24"/>
-          <w:szCs w:val="24"/>
-        </w:rPr>
-        <w:t xml:space="preserve">Andrés </w:t>
-      </w:r>
-      <w:proofErr w:type="spellStart"/>
-      <w:r>
-        <w:rPr>
-          <w:rFonts w:ascii="Arial" w:hAnsi="Arial" w:cs="Arial"/>
-          <w:sz w:val="24"/>
-          <w:szCs w:val="24"/>
-        </w:rPr>
-        <w:t>Jovanny</w:t>
-      </w:r>
-      <w:proofErr w:type="spellEnd"/>
-      <w:r>
-        <w:rPr>
-          <w:rFonts w:ascii="Arial" w:hAnsi="Arial" w:cs="Arial"/>
-          <w:sz w:val="24"/>
-          <w:szCs w:val="24"/>
-        </w:rPr>
-        <w:t xml:space="preserve"> Medina Jaramillo</w:t>
+        <w:t>Andrés Jovanny Medina Jaramillo</w:t>
       </w:r>
       <w:r>
         <w:rPr>
@@ -3246,7 +3127,7 @@
           <w:lang w:val="es-ES"/>
         </w:rPr>
       </w:pPr>
-      <w:bookmarkStart w:id="1" w:name="_Toc341867917"/>
+      <w:bookmarkStart w:id="2" w:name="_Toc341867917"/>
       <w:r>
         <w:rPr>
           <w:rFonts w:ascii="Arial" w:hAnsi="Arial" w:cs="Arial"/>
@@ -3256,7 +3137,7 @@
         <w:lastRenderedPageBreak/>
         <w:t>ORGANIZACIÓN</w:t>
       </w:r>
-      <w:bookmarkEnd w:id="1"/>
+      <w:bookmarkEnd w:id="2"/>
     </w:p>
     <w:p>
       <w:pPr>
@@ -3574,7 +3455,7 @@
           <w:lang w:val="es-ES"/>
         </w:rPr>
       </w:pPr>
-      <w:bookmarkStart w:id="2" w:name="_Toc341867918"/>
+      <w:bookmarkStart w:id="3" w:name="_Toc341867918"/>
       <w:r>
         <w:rPr>
           <w:rFonts w:ascii="Arial" w:hAnsi="Arial" w:cs="Arial"/>
@@ -3585,7 +3466,7 @@
         </w:rPr>
         <w:t>Misión</w:t>
       </w:r>
-      <w:bookmarkEnd w:id="2"/>
+      <w:bookmarkEnd w:id="3"/>
     </w:p>
     <w:p>
       <w:pPr>
@@ -3621,7 +3502,7 @@
           <w:lang w:val="es-ES"/>
         </w:rPr>
       </w:pPr>
-      <w:bookmarkStart w:id="3" w:name="_Toc341867919"/>
+      <w:bookmarkStart w:id="4" w:name="_Toc341867919"/>
       <w:r>
         <w:rPr>
           <w:rFonts w:ascii="Arial" w:hAnsi="Arial" w:cs="Arial"/>
@@ -3632,7 +3513,7 @@
         </w:rPr>
         <w:t>Visión</w:t>
       </w:r>
-      <w:bookmarkEnd w:id="3"/>
+      <w:bookmarkEnd w:id="4"/>
     </w:p>
     <w:p>
       <w:pPr>
@@ -3678,7 +3559,7 @@
           <w:color w:val="auto"/>
         </w:rPr>
       </w:pPr>
-      <w:bookmarkStart w:id="4" w:name="_Toc341867920"/>
+      <w:bookmarkStart w:id="5" w:name="_Toc341867920"/>
       <w:r>
         <w:rPr>
           <w:rFonts w:ascii="Arial" w:hAnsi="Arial" w:cs="Arial"/>
@@ -3687,7 +3568,7 @@
         <w:lastRenderedPageBreak/>
         <w:t>ORGANIGRAMA</w:t>
       </w:r>
-      <w:bookmarkEnd w:id="4"/>
+      <w:bookmarkEnd w:id="5"/>
     </w:p>
     <w:p>
       <w:pPr>
@@ -3824,7 +3705,7 @@
           <w:lang w:val="es-ES"/>
         </w:rPr>
       </w:pPr>
-      <w:bookmarkStart w:id="5" w:name="_Toc341867921"/>
+      <w:bookmarkStart w:id="6" w:name="_Toc341867921"/>
       <w:r>
         <w:rPr>
           <w:rFonts w:ascii="Arial" w:hAnsi="Arial" w:cs="Arial"/>
@@ -3834,7 +3715,7 @@
         <w:lastRenderedPageBreak/>
         <w:t>PROCESOS</w:t>
       </w:r>
-      <w:bookmarkEnd w:id="5"/>
+      <w:bookmarkEnd w:id="6"/>
     </w:p>
     <w:p>
       <w:pPr>
@@ -3860,7 +3741,7 @@
           <w:lang w:val="es-ES"/>
         </w:rPr>
       </w:pPr>
-      <w:bookmarkStart w:id="6" w:name="_Toc341867922"/>
+      <w:bookmarkStart w:id="7" w:name="_Toc341867922"/>
       <w:r>
         <w:rPr>
           <w:rFonts w:ascii="Arial" w:hAnsi="Arial" w:cs="Arial"/>
@@ -3871,7 +3752,7 @@
         </w:rPr>
         <w:t>DESCRIPCIÓN DE PROCESOS ACTUALES DE LA EMPRESA</w:t>
       </w:r>
-      <w:bookmarkEnd w:id="6"/>
+      <w:bookmarkEnd w:id="7"/>
     </w:p>
     <w:p>
       <w:pPr>
@@ -4130,8 +4011,8 @@
           <w:szCs w:val="24"/>
         </w:rPr>
       </w:pPr>
-      <w:bookmarkStart w:id="7" w:name="_Toc326565906"/>
-      <w:bookmarkStart w:id="8" w:name="_Toc341867923"/>
+      <w:bookmarkStart w:id="8" w:name="_Toc326565906"/>
+      <w:bookmarkStart w:id="9" w:name="_Toc341867923"/>
       <w:r>
         <w:rPr>
           <w:rStyle w:val="Ttulo3Car"/>
@@ -4142,7 +4023,7 @@
         </w:rPr>
         <w:t>Proceso de inventario</w:t>
       </w:r>
-      <w:bookmarkEnd w:id="7"/>
+      <w:bookmarkEnd w:id="8"/>
       <w:r>
         <w:rPr>
           <w:rStyle w:val="Ttulo3Car"/>
@@ -4153,7 +4034,7 @@
         </w:rPr>
         <w:t>:</w:t>
       </w:r>
-      <w:bookmarkEnd w:id="8"/>
+      <w:bookmarkEnd w:id="9"/>
       <w:r>
         <w:rPr>
           <w:rFonts w:ascii="Arial" w:hAnsi="Arial" w:cs="Arial"/>
@@ -4182,8 +4063,8 @@
           <w:lang w:val="es-ES"/>
         </w:rPr>
       </w:pPr>
-      <w:bookmarkStart w:id="9" w:name="_Toc326565908"/>
-      <w:bookmarkStart w:id="10" w:name="_Toc341867924"/>
+      <w:bookmarkStart w:id="10" w:name="_Toc326565908"/>
+      <w:bookmarkStart w:id="11" w:name="_Toc341867924"/>
       <w:r>
         <w:rPr>
           <w:rStyle w:val="Ttulo3Car"/>
@@ -4194,7 +4075,7 @@
         </w:rPr>
         <w:t>Proceso de proveedores</w:t>
       </w:r>
-      <w:bookmarkEnd w:id="9"/>
+      <w:bookmarkEnd w:id="10"/>
       <w:r>
         <w:rPr>
           <w:rStyle w:val="Ttulo3Car"/>
@@ -4205,7 +4086,7 @@
         </w:rPr>
         <w:t>:</w:t>
       </w:r>
-      <w:bookmarkEnd w:id="10"/>
+      <w:bookmarkEnd w:id="11"/>
       <w:r>
         <w:rPr>
           <w:rFonts w:ascii="Arial" w:hAnsi="Arial" w:cs="Arial"/>
@@ -4254,7 +4135,7 @@
           <w:lang w:val="es-ES"/>
         </w:rPr>
       </w:pPr>
-      <w:bookmarkStart w:id="11" w:name="_Toc341867925"/>
+      <w:bookmarkStart w:id="12" w:name="_Toc341867925"/>
       <w:r>
         <w:rPr>
           <w:rStyle w:val="Ttulo3Car"/>
@@ -4275,7 +4156,7 @@
         </w:rPr>
         <w:t>:</w:t>
       </w:r>
-      <w:bookmarkEnd w:id="11"/>
+      <w:bookmarkEnd w:id="12"/>
       <w:r>
         <w:rPr>
           <w:rFonts w:ascii="Arial" w:hAnsi="Arial" w:cs="Arial"/>
@@ -4304,7 +4185,7 @@
           <w:lang w:val="es-ES"/>
         </w:rPr>
       </w:pPr>
-      <w:bookmarkStart w:id="12" w:name="_Toc341867926"/>
+      <w:bookmarkStart w:id="13" w:name="_Toc341867926"/>
       <w:r>
         <w:rPr>
           <w:rStyle w:val="Ttulo3Car"/>
@@ -4325,7 +4206,7 @@
         </w:rPr>
         <w:t>:</w:t>
       </w:r>
-      <w:bookmarkEnd w:id="12"/>
+      <w:bookmarkEnd w:id="13"/>
       <w:r>
         <w:rPr>
           <w:rFonts w:ascii="Arial" w:hAnsi="Arial" w:cs="Arial"/>
@@ -4354,7 +4235,7 @@
           <w:lang w:val="es-ES"/>
         </w:rPr>
       </w:pPr>
-      <w:bookmarkStart w:id="13" w:name="_Toc341867927"/>
+      <w:bookmarkStart w:id="14" w:name="_Toc341867927"/>
       <w:r>
         <w:rPr>
           <w:rStyle w:val="Ttulo3Car"/>
@@ -4385,7 +4266,7 @@
         </w:rPr>
         <w:t>:</w:t>
       </w:r>
-      <w:bookmarkEnd w:id="13"/>
+      <w:bookmarkEnd w:id="14"/>
       <w:r>
         <w:rPr>
           <w:rFonts w:ascii="Arial" w:hAnsi="Arial" w:cs="Arial"/>
@@ -4393,27 +4274,7 @@
           <w:szCs w:val="24"/>
           <w:lang w:val="es-ES"/>
         </w:rPr>
-        <w:t xml:space="preserve"> Consiste en que </w:t>
-      </w:r>
-      <w:proofErr w:type="gramStart"/>
-      <w:r>
-        <w:rPr>
-          <w:rFonts w:ascii="Arial" w:hAnsi="Arial" w:cs="Arial"/>
-          <w:sz w:val="24"/>
-          <w:szCs w:val="24"/>
-          <w:lang w:val="es-ES"/>
-        </w:rPr>
-        <w:t>los usuario</w:t>
-      </w:r>
-      <w:proofErr w:type="gramEnd"/>
-      <w:r>
-        <w:rPr>
-          <w:rFonts w:ascii="Arial" w:hAnsi="Arial" w:cs="Arial"/>
-          <w:sz w:val="24"/>
-          <w:szCs w:val="24"/>
-          <w:lang w:val="es-ES"/>
-        </w:rPr>
-        <w:t xml:space="preserve"> puedan ellos mismos asignar una cita para la parte de la peluquería, para así facilitarle a la cliente el manejo de esta.</w:t>
+        <w:t xml:space="preserve"> Consiste en que los usuario puedan ellos mismos asignar una cita para la parte de la peluquería, para así facilitarle a la cliente el manejo de esta.</w:t>
       </w:r>
     </w:p>
     <w:p>
@@ -4442,7 +4303,7 @@
           <w:lang w:val="es-ES"/>
         </w:rPr>
       </w:pPr>
-      <w:bookmarkStart w:id="14" w:name="_Toc341867928"/>
+      <w:bookmarkStart w:id="15" w:name="_Toc341867928"/>
       <w:r>
         <w:rPr>
           <w:rFonts w:ascii="Arial" w:hAnsi="Arial" w:cs="Arial"/>
@@ -4452,7 +4313,7 @@
         <w:lastRenderedPageBreak/>
         <w:t>RIESGOS</w:t>
       </w:r>
-      <w:bookmarkEnd w:id="14"/>
+      <w:bookmarkEnd w:id="15"/>
     </w:p>
     <w:p>
       <w:pPr>
@@ -4476,7 +4337,7 @@
           <w:lang w:val="es-ES"/>
         </w:rPr>
       </w:pPr>
-      <w:bookmarkStart w:id="15" w:name="_Toc341867929"/>
+      <w:bookmarkStart w:id="16" w:name="_Toc341867929"/>
       <w:r>
         <w:rPr>
           <w:rFonts w:ascii="Arial" w:hAnsi="Arial" w:cs="Arial"/>
@@ -4487,7 +4348,7 @@
         </w:rPr>
         <w:t>Riesgos Tecnológicos</w:t>
       </w:r>
-      <w:bookmarkEnd w:id="15"/>
+      <w:bookmarkEnd w:id="16"/>
     </w:p>
     <w:p>
       <w:pPr>
@@ -4582,9 +4443,9 @@
           <w:szCs w:val="24"/>
         </w:rPr>
       </w:pPr>
-      <w:bookmarkStart w:id="16" w:name="_Toc322427230"/>
-      <w:bookmarkStart w:id="17" w:name="_Toc323640518"/>
-      <w:bookmarkStart w:id="18" w:name="_Toc341867930"/>
+      <w:bookmarkStart w:id="17" w:name="_Toc322427230"/>
+      <w:bookmarkStart w:id="18" w:name="_Toc323640518"/>
+      <w:bookmarkStart w:id="19" w:name="_Toc341867930"/>
       <w:r>
         <w:rPr>
           <w:rFonts w:ascii="Arial" w:hAnsi="Arial" w:cs="Arial"/>
@@ -4594,9 +4455,9 @@
         </w:rPr>
         <w:t>Riegos Técnicos</w:t>
       </w:r>
-      <w:bookmarkEnd w:id="16"/>
       <w:bookmarkEnd w:id="17"/>
       <w:bookmarkEnd w:id="18"/>
+      <w:bookmarkEnd w:id="19"/>
     </w:p>
     <w:p/>
     <w:p>
@@ -4684,7 +4545,7 @@
           <w:szCs w:val="24"/>
         </w:rPr>
       </w:pPr>
-      <w:bookmarkStart w:id="19" w:name="_Toc341867931"/>
+      <w:bookmarkStart w:id="20" w:name="_Toc341867931"/>
       <w:r>
         <w:rPr>
           <w:rFonts w:ascii="Arial" w:hAnsi="Arial" w:cs="Arial"/>
@@ -4694,7 +4555,7 @@
         </w:rPr>
         <w:t>Riesgos del negocio</w:t>
       </w:r>
-      <w:bookmarkEnd w:id="19"/>
+      <w:bookmarkEnd w:id="20"/>
     </w:p>
     <w:p>
       <w:pPr>
@@ -4706,7 +4567,7 @@
           <w:szCs w:val="24"/>
         </w:rPr>
       </w:pPr>
-      <w:bookmarkStart w:id="20" w:name="_Toc341867932"/>
+      <w:bookmarkStart w:id="21" w:name="_Toc341867932"/>
       <w:r>
         <w:rPr>
           <w:rFonts w:ascii="Arial" w:hAnsi="Arial" w:cs="Arial"/>
@@ -4716,7 +4577,7 @@
         </w:rPr>
         <w:t>Recursos</w:t>
       </w:r>
-      <w:bookmarkEnd w:id="20"/>
+      <w:bookmarkEnd w:id="21"/>
     </w:p>
     <w:p>
       <w:pPr>
@@ -4771,7 +4632,7 @@
           <w:szCs w:val="24"/>
         </w:rPr>
       </w:pPr>
-      <w:bookmarkStart w:id="21" w:name="_Toc341867933"/>
+      <w:bookmarkStart w:id="22" w:name="_Toc341867933"/>
       <w:r>
         <w:rPr>
           <w:rFonts w:ascii="Arial" w:hAnsi="Arial" w:cs="Arial"/>
@@ -4781,7 +4642,7 @@
         </w:rPr>
         <w:t>Humanos</w:t>
       </w:r>
-      <w:bookmarkEnd w:id="21"/>
+      <w:bookmarkEnd w:id="22"/>
     </w:p>
     <w:p>
       <w:pPr>
@@ -4807,7 +4668,7 @@
           <w:szCs w:val="24"/>
         </w:rPr>
       </w:pPr>
-      <w:bookmarkStart w:id="22" w:name="_Toc322338038"/>
+      <w:bookmarkStart w:id="23" w:name="_Toc322338038"/>
       <w:r>
         <w:rPr>
           <w:rFonts w:ascii="Arial" w:hAnsi="Arial" w:cs="Arial"/>
@@ -4816,7 +4677,7 @@
         </w:rPr>
         <w:t>La Tienda de Peluquero Madein no cuenta con alguien capacitado para dar mantenimiento al software, por ello vemos un gran riesgo de no estar siempre presentes para resolver todos los inconvenientes que se presentan en el proceso de ejecución en la video tienda.</w:t>
       </w:r>
-      <w:bookmarkEnd w:id="22"/>
+      <w:bookmarkEnd w:id="23"/>
     </w:p>
     <w:p>
       <w:pPr>
@@ -4863,7 +4724,7 @@
           <w:szCs w:val="24"/>
         </w:rPr>
       </w:pPr>
-      <w:bookmarkStart w:id="23" w:name="_Toc341867934"/>
+      <w:bookmarkStart w:id="24" w:name="_Toc341867934"/>
       <w:r>
         <w:rPr>
           <w:rFonts w:ascii="Arial" w:hAnsi="Arial" w:cs="Arial"/>
@@ -4873,7 +4734,7 @@
         </w:rPr>
         <w:t>Riesgos políticos</w:t>
       </w:r>
-      <w:bookmarkEnd w:id="23"/>
+      <w:bookmarkEnd w:id="24"/>
     </w:p>
     <w:p/>
     <w:p>
@@ -5062,7 +4923,7 @@
           <w:lang w:val="es-ES"/>
         </w:rPr>
       </w:pPr>
-      <w:bookmarkStart w:id="24" w:name="_Toc341867935"/>
+      <w:bookmarkStart w:id="25" w:name="_Toc341867935"/>
       <w:r>
         <w:rPr>
           <w:rFonts w:ascii="Arial" w:hAnsi="Arial" w:cs="Arial"/>
@@ -5072,7 +4933,7 @@
         <w:lastRenderedPageBreak/>
         <w:t>RESTRICCIONES</w:t>
       </w:r>
-      <w:bookmarkEnd w:id="24"/>
+      <w:bookmarkEnd w:id="25"/>
     </w:p>
     <w:p>
       <w:pPr>
@@ -5327,7 +5188,7 @@
           <w:lang w:val="es-ES"/>
         </w:rPr>
       </w:pPr>
-      <w:bookmarkStart w:id="25" w:name="_Toc341867936"/>
+      <w:bookmarkStart w:id="26" w:name="_Toc341867936"/>
       <w:r>
         <w:rPr>
           <w:rFonts w:ascii="Arial" w:hAnsi="Arial" w:cs="Arial"/>
@@ -5337,7 +5198,7 @@
         <w:lastRenderedPageBreak/>
         <w:t>OBJETIVOS DEL SISTEMA</w:t>
       </w:r>
-      <w:bookmarkEnd w:id="25"/>
+      <w:bookmarkEnd w:id="26"/>
     </w:p>
     <w:p>
       <w:pPr>
@@ -5359,7 +5220,7 @@
           <w:szCs w:val="24"/>
         </w:rPr>
       </w:pPr>
-      <w:bookmarkStart w:id="26" w:name="_Toc341867937"/>
+      <w:bookmarkStart w:id="27" w:name="_Toc341867937"/>
       <w:r>
         <w:rPr>
           <w:rFonts w:ascii="Arial" w:hAnsi="Arial" w:cs="Arial"/>
@@ -5369,7 +5230,7 @@
         </w:rPr>
         <w:t>General</w:t>
       </w:r>
-      <w:bookmarkEnd w:id="26"/>
+      <w:bookmarkEnd w:id="27"/>
     </w:p>
     <w:p/>
     <w:p>
@@ -5383,7 +5244,7 @@
           <w:szCs w:val="24"/>
         </w:rPr>
       </w:pPr>
-      <w:bookmarkStart w:id="27" w:name="_Toc341867938"/>
+      <w:bookmarkStart w:id="28" w:name="_Toc341867938"/>
       <w:r>
         <w:rPr>
           <w:rFonts w:ascii="Arial" w:hAnsi="Arial" w:cs="Arial"/>
@@ -5394,7 +5255,7 @@
         </w:rPr>
         <w:t>Desarrollar una aplicación para controlar los procesos de inventarios, costeo de inventario y proveedores, para la tienda del peluquero Madein.</w:t>
       </w:r>
-      <w:bookmarkEnd w:id="27"/>
+      <w:bookmarkEnd w:id="28"/>
     </w:p>
     <w:p>
       <w:pPr>
@@ -5406,7 +5267,7 @@
           <w:szCs w:val="24"/>
         </w:rPr>
       </w:pPr>
-      <w:bookmarkStart w:id="28" w:name="_Toc341867939"/>
+      <w:bookmarkStart w:id="29" w:name="_Toc341867939"/>
       <w:r>
         <w:rPr>
           <w:rFonts w:ascii="Arial" w:hAnsi="Arial" w:cs="Arial"/>
@@ -5416,7 +5277,7 @@
         </w:rPr>
         <w:t>Específicos</w:t>
       </w:r>
-      <w:bookmarkEnd w:id="28"/>
+      <w:bookmarkEnd w:id="29"/>
     </w:p>
     <w:tbl>
       <w:tblPr>
@@ -7707,8 +7568,6 @@
           <w:lang w:val="es-ES"/>
         </w:rPr>
       </w:pPr>
-      <w:bookmarkStart w:id="29" w:name="_GoBack"/>
-      <w:bookmarkEnd w:id="29"/>
     </w:p>
     <w:p>
       <w:pPr>
@@ -8301,25 +8160,7 @@
                 <w:sz w:val="24"/>
                 <w:szCs w:val="24"/>
               </w:rPr>
-              <w:t xml:space="preserve">Andrés </w:t>
-            </w:r>
-            <w:proofErr w:type="spellStart"/>
-            <w:r>
-              <w:rPr>
-                <w:rFonts w:ascii="Arial" w:hAnsi="Arial" w:cs="Arial"/>
-                <w:sz w:val="24"/>
-                <w:szCs w:val="24"/>
-              </w:rPr>
-              <w:t>Jovanny</w:t>
-            </w:r>
-            <w:proofErr w:type="spellEnd"/>
-            <w:r>
-              <w:rPr>
-                <w:rFonts w:ascii="Arial" w:hAnsi="Arial" w:cs="Arial"/>
-                <w:sz w:val="24"/>
-                <w:szCs w:val="24"/>
-              </w:rPr>
-              <w:t xml:space="preserve"> Medina Jaramillo</w:t>
+              <w:t>Andrés Jovanny Medina Jaramillo</w:t>
             </w:r>
           </w:p>
         </w:tc>
@@ -8343,7 +8184,6 @@
                 <w:lang w:val="es-ES"/>
               </w:rPr>
             </w:pPr>
-            <w:proofErr w:type="spellStart"/>
             <w:r>
               <w:rPr>
                 <w:rFonts w:ascii="Arial" w:hAnsi="Arial" w:cs="Arial"/>
@@ -8351,17 +8191,7 @@
                 <w:szCs w:val="24"/>
                 <w:lang w:val="es-ES"/>
               </w:rPr>
-              <w:t>Estefania</w:t>
-            </w:r>
-            <w:proofErr w:type="spellEnd"/>
-            <w:r>
-              <w:rPr>
-                <w:rFonts w:ascii="Arial" w:hAnsi="Arial" w:cs="Arial"/>
-                <w:sz w:val="24"/>
-                <w:szCs w:val="24"/>
-                <w:lang w:val="es-ES"/>
-              </w:rPr>
-              <w:t xml:space="preserve"> Cataño</w:t>
+              <w:t>Estefania Cataño</w:t>
             </w:r>
           </w:p>
         </w:tc>
@@ -8513,7 +8343,6 @@
                 <w:szCs w:val="24"/>
               </w:rPr>
             </w:pPr>
-            <w:proofErr w:type="spellStart"/>
             <w:r>
               <w:rPr>
                 <w:rFonts w:ascii="Arial" w:hAnsi="Arial" w:cs="Arial"/>
@@ -8521,17 +8350,7 @@
                 <w:szCs w:val="24"/>
                 <w:lang w:val="es-ES"/>
               </w:rPr>
-              <w:t>Estefania</w:t>
-            </w:r>
-            <w:proofErr w:type="spellEnd"/>
-            <w:r>
-              <w:rPr>
-                <w:rFonts w:ascii="Arial" w:hAnsi="Arial" w:cs="Arial"/>
-                <w:sz w:val="24"/>
-                <w:szCs w:val="24"/>
-                <w:lang w:val="es-ES"/>
-              </w:rPr>
-              <w:t xml:space="preserve"> Cataño</w:t>
+              <w:t>Estefania Cataño</w:t>
             </w:r>
           </w:p>
         </w:tc>
@@ -8590,7 +8409,6 @@
                 <w:lang w:val="es-ES"/>
               </w:rPr>
             </w:pPr>
-            <w:proofErr w:type="spellStart"/>
             <w:r>
               <w:rPr>
                 <w:rFonts w:ascii="Arial" w:hAnsi="Arial" w:cs="Arial"/>
@@ -8600,7 +8418,6 @@
               </w:rPr>
               <w:t>Testing</w:t>
             </w:r>
-            <w:proofErr w:type="spellEnd"/>
           </w:p>
         </w:tc>
         <w:tc>
@@ -8628,25 +8445,7 @@
                 <w:sz w:val="24"/>
                 <w:szCs w:val="24"/>
               </w:rPr>
-              <w:t xml:space="preserve">Andrés </w:t>
-            </w:r>
-            <w:proofErr w:type="spellStart"/>
-            <w:r>
-              <w:rPr>
-                <w:rFonts w:ascii="Arial" w:hAnsi="Arial" w:cs="Arial"/>
-                <w:sz w:val="24"/>
-                <w:szCs w:val="24"/>
-              </w:rPr>
-              <w:t>Jovanny</w:t>
-            </w:r>
-            <w:proofErr w:type="spellEnd"/>
-            <w:r>
-              <w:rPr>
-                <w:rFonts w:ascii="Arial" w:hAnsi="Arial" w:cs="Arial"/>
-                <w:sz w:val="24"/>
-                <w:szCs w:val="24"/>
-              </w:rPr>
-              <w:t xml:space="preserve"> Medina Jaramillo</w:t>
+              <w:t>Andrés Jovanny Medina Jaramillo</w:t>
             </w:r>
           </w:p>
         </w:tc>
@@ -8741,25 +8540,7 @@
                 <w:sz w:val="24"/>
                 <w:szCs w:val="24"/>
               </w:rPr>
-              <w:t xml:space="preserve">Andrés </w:t>
-            </w:r>
-            <w:proofErr w:type="spellStart"/>
-            <w:r>
-              <w:rPr>
-                <w:rFonts w:ascii="Arial" w:hAnsi="Arial" w:cs="Arial"/>
-                <w:sz w:val="24"/>
-                <w:szCs w:val="24"/>
-              </w:rPr>
-              <w:t>Jovanny</w:t>
-            </w:r>
-            <w:proofErr w:type="spellEnd"/>
-            <w:r>
-              <w:rPr>
-                <w:rFonts w:ascii="Arial" w:hAnsi="Arial" w:cs="Arial"/>
-                <w:sz w:val="24"/>
-                <w:szCs w:val="24"/>
-              </w:rPr>
-              <w:t xml:space="preserve"> Medina Jaramillo</w:t>
+              <w:t>Andrés Jovanny Medina Jaramillo</w:t>
             </w:r>
           </w:p>
         </w:tc>
@@ -8783,7 +8564,6 @@
                 <w:lang w:val="es-ES"/>
               </w:rPr>
             </w:pPr>
-            <w:proofErr w:type="spellStart"/>
             <w:r>
               <w:rPr>
                 <w:rFonts w:ascii="Arial" w:hAnsi="Arial" w:cs="Arial"/>
@@ -8791,17 +8571,7 @@
                 <w:szCs w:val="24"/>
                 <w:lang w:val="es-ES"/>
               </w:rPr>
-              <w:t>Estefania</w:t>
-            </w:r>
-            <w:proofErr w:type="spellEnd"/>
-            <w:r>
-              <w:rPr>
-                <w:rFonts w:ascii="Arial" w:hAnsi="Arial" w:cs="Arial"/>
-                <w:sz w:val="24"/>
-                <w:szCs w:val="24"/>
-                <w:lang w:val="es-ES"/>
-              </w:rPr>
-              <w:t xml:space="preserve"> Cataño</w:t>
+              <w:t>Estefania Cataño</w:t>
             </w:r>
           </w:p>
         </w:tc>
@@ -8897,25 +8667,7 @@
                 <w:sz w:val="24"/>
                 <w:szCs w:val="24"/>
               </w:rPr>
-              <w:t xml:space="preserve">Andrés </w:t>
-            </w:r>
-            <w:proofErr w:type="spellStart"/>
-            <w:r>
-              <w:rPr>
-                <w:rFonts w:ascii="Arial" w:hAnsi="Arial" w:cs="Arial"/>
-                <w:sz w:val="24"/>
-                <w:szCs w:val="24"/>
-              </w:rPr>
-              <w:t>Jovanny</w:t>
-            </w:r>
-            <w:proofErr w:type="spellEnd"/>
-            <w:r>
-              <w:rPr>
-                <w:rFonts w:ascii="Arial" w:hAnsi="Arial" w:cs="Arial"/>
-                <w:sz w:val="24"/>
-                <w:szCs w:val="24"/>
-              </w:rPr>
-              <w:t xml:space="preserve"> Medina Jaramillo</w:t>
+              <w:t>Andrés Jovanny Medina Jaramillo</w:t>
             </w:r>
           </w:p>
         </w:tc>
@@ -8975,7 +8727,6 @@
                 <w:lang w:val="es-ES"/>
               </w:rPr>
             </w:pPr>
-            <w:proofErr w:type="spellStart"/>
             <w:r>
               <w:rPr>
                 <w:rFonts w:ascii="Arial" w:hAnsi="Arial" w:cs="Arial"/>
@@ -8983,17 +8734,7 @@
                 <w:szCs w:val="24"/>
                 <w:lang w:val="es-ES"/>
               </w:rPr>
-              <w:t>Estefania</w:t>
-            </w:r>
-            <w:proofErr w:type="spellEnd"/>
-            <w:r>
-              <w:rPr>
-                <w:rFonts w:ascii="Arial" w:hAnsi="Arial" w:cs="Arial"/>
-                <w:sz w:val="24"/>
-                <w:szCs w:val="24"/>
-                <w:lang w:val="es-ES"/>
-              </w:rPr>
-              <w:t xml:space="preserve"> Cataño</w:t>
+              <w:t>Estefania Cataño</w:t>
             </w:r>
           </w:p>
         </w:tc>
@@ -9024,27 +8765,7 @@
                 <w:szCs w:val="24"/>
                 <w:lang w:val="es-ES"/>
               </w:rPr>
-              <w:t xml:space="preserve">Edwin Alexander </w:t>
-            </w:r>
-            <w:proofErr w:type="spellStart"/>
-            <w:r>
-              <w:rPr>
-                <w:rFonts w:ascii="Arial" w:hAnsi="Arial" w:cs="Arial"/>
-                <w:sz w:val="24"/>
-                <w:szCs w:val="24"/>
-                <w:lang w:val="es-ES"/>
-              </w:rPr>
-              <w:t>Pipicano</w:t>
-            </w:r>
-            <w:proofErr w:type="spellEnd"/>
-            <w:r>
-              <w:rPr>
-                <w:rFonts w:ascii="Arial" w:hAnsi="Arial" w:cs="Arial"/>
-                <w:sz w:val="24"/>
-                <w:szCs w:val="24"/>
-                <w:lang w:val="es-ES"/>
-              </w:rPr>
-              <w:t xml:space="preserve"> villa</w:t>
+              <w:t>Edwin Alexander Pipicano villa</w:t>
             </w:r>
           </w:p>
         </w:tc>
@@ -14621,7 +14342,6 @@
                 <w:sz w:val="24"/>
                 <w:szCs w:val="24"/>
               </w:rPr>
-              <w:lastRenderedPageBreak/>
               <w:t>2.11</w:t>
             </w:r>
           </w:p>
@@ -14648,7 +14368,17 @@
                 <w:szCs w:val="24"/>
                 <w:lang w:val="es-ES_tradnl"/>
               </w:rPr>
-              <w:t xml:space="preserve">Descontar de la cuenta, en forma automática, los abonos realizados por los </w:t>
+              <w:t xml:space="preserve">Descontar de la cuenta, en forma automática, los </w:t>
+            </w:r>
+            <w:r>
+              <w:rPr>
+                <w:rFonts w:ascii="Arial" w:hAnsi="Arial" w:cs="Arial"/>
+                <w:sz w:val="24"/>
+                <w:szCs w:val="24"/>
+                <w:lang w:val="es-ES_tradnl"/>
+              </w:rPr>
+              <w:lastRenderedPageBreak/>
+              <w:t xml:space="preserve">abonos realizados por los </w:t>
             </w:r>
           </w:p>
           <w:p>
@@ -14694,6 +14424,7 @@
                 <w:sz w:val="24"/>
                 <w:szCs w:val="24"/>
               </w:rPr>
+              <w:lastRenderedPageBreak/>
               <w:t>A2</w:t>
             </w:r>
           </w:p>
@@ -14724,6 +14455,7 @@
                 <w:sz w:val="24"/>
                 <w:szCs w:val="24"/>
               </w:rPr>
+              <w:lastRenderedPageBreak/>
               <w:t>2.12</w:t>
             </w:r>
           </w:p>
@@ -16125,7 +15857,6 @@
                 <w:sz w:val="24"/>
                 <w:szCs w:val="24"/>
               </w:rPr>
-              <w:lastRenderedPageBreak/>
               <w:t>2.27</w:t>
             </w:r>
           </w:p>
@@ -16152,7 +15883,17 @@
                 <w:szCs w:val="24"/>
                 <w:lang w:val="es-ES_tradnl"/>
               </w:rPr>
-              <w:t>Permitir la generación de notas débito y crédito relacionadas a facturas específicas</w:t>
+              <w:t xml:space="preserve">Permitir la generación de notas débito y crédito </w:t>
+            </w:r>
+            <w:r>
+              <w:rPr>
+                <w:rFonts w:ascii="Arial" w:hAnsi="Arial" w:cs="Arial"/>
+                <w:sz w:val="24"/>
+                <w:szCs w:val="24"/>
+                <w:lang w:val="es-ES_tradnl"/>
+              </w:rPr>
+              <w:lastRenderedPageBreak/>
+              <w:t>relacionadas a facturas específicas</w:t>
             </w:r>
           </w:p>
         </w:tc>
@@ -16180,6 +15921,7 @@
                 <w:sz w:val="24"/>
                 <w:szCs w:val="24"/>
               </w:rPr>
+              <w:lastRenderedPageBreak/>
               <w:t>A2</w:t>
             </w:r>
           </w:p>
@@ -16210,6 +15952,7 @@
                 <w:sz w:val="24"/>
                 <w:szCs w:val="24"/>
               </w:rPr>
+              <w:lastRenderedPageBreak/>
               <w:t>2.28</w:t>
             </w:r>
           </w:p>
@@ -18532,27 +18275,7 @@
                 <w:szCs w:val="24"/>
                 <w:lang w:val="es-ES" w:eastAsia="es-CO"/>
               </w:rPr>
-              <w:t xml:space="preserve">Cuentas de </w:t>
-            </w:r>
-            <w:proofErr w:type="spellStart"/>
-            <w:r>
-              <w:rPr>
-                <w:rFonts w:ascii="Arial" w:hAnsi="Arial" w:cs="Arial"/>
-                <w:sz w:val="24"/>
-                <w:szCs w:val="24"/>
-                <w:lang w:val="es-ES" w:eastAsia="es-CO"/>
-              </w:rPr>
-              <w:t>login</w:t>
-            </w:r>
-            <w:proofErr w:type="spellEnd"/>
-            <w:r>
-              <w:rPr>
-                <w:rFonts w:ascii="Arial" w:hAnsi="Arial" w:cs="Arial"/>
-                <w:sz w:val="24"/>
-                <w:szCs w:val="24"/>
-                <w:lang w:val="es-ES" w:eastAsia="es-CO"/>
-              </w:rPr>
-              <w:t xml:space="preserve"> para que el administrador tenga más acceso a todo el software que un empleado.</w:t>
+              <w:t>Cuentas de login para que el administrador tenga más acceso a todo el software que un empleado.</w:t>
             </w:r>
           </w:p>
         </w:tc>
@@ -18603,27 +18326,7 @@
                 <w:szCs w:val="24"/>
                 <w:lang w:val="es-ES" w:eastAsia="es-CO"/>
               </w:rPr>
-              <w:t xml:space="preserve">Cuentas de </w:t>
-            </w:r>
-            <w:proofErr w:type="spellStart"/>
-            <w:r>
-              <w:rPr>
-                <w:rFonts w:ascii="Arial" w:hAnsi="Arial" w:cs="Arial"/>
-                <w:sz w:val="24"/>
-                <w:szCs w:val="24"/>
-                <w:lang w:val="es-ES" w:eastAsia="es-CO"/>
-              </w:rPr>
-              <w:t>login</w:t>
-            </w:r>
-            <w:proofErr w:type="spellEnd"/>
-            <w:r>
-              <w:rPr>
-                <w:rFonts w:ascii="Arial" w:hAnsi="Arial" w:cs="Arial"/>
-                <w:sz w:val="24"/>
-                <w:szCs w:val="24"/>
-                <w:lang w:val="es-ES" w:eastAsia="es-CO"/>
-              </w:rPr>
-              <w:t xml:space="preserve"> para</w:t>
+              <w:t>Cuentas de login para</w:t>
             </w:r>
             <w:r>
               <w:rPr>
@@ -19690,7 +19393,6 @@
           <w:szCs w:val="24"/>
         </w:rPr>
       </w:pPr>
-      <w:proofErr w:type="spellStart"/>
       <w:r>
         <w:rPr>
           <w:rFonts w:ascii="Arial" w:hAnsi="Arial" w:cs="Arial"/>
@@ -19699,18 +19401,7 @@
           <w:sz w:val="24"/>
           <w:szCs w:val="24"/>
         </w:rPr>
-        <w:t>Login</w:t>
-      </w:r>
-      <w:proofErr w:type="spellEnd"/>
-      <w:r>
-        <w:rPr>
-          <w:rFonts w:ascii="Arial" w:hAnsi="Arial" w:cs="Arial"/>
-          <w:b/>
-          <w:bCs/>
-          <w:sz w:val="24"/>
-          <w:szCs w:val="24"/>
-        </w:rPr>
-        <w:t>:</w:t>
+        <w:t>Login:</w:t>
       </w:r>
       <w:r>
         <w:rPr>
@@ -20062,7 +19753,7 @@
         <w:noProof/>
         <w:lang w:val="es-ES"/>
       </w:rPr>
-      <w:t>16</w:t>
+      <w:t>1</w:t>
     </w:r>
     <w:r>
       <w:rPr>
@@ -20302,7 +19993,7 @@
               <w:sz w:val="20"/>
               <w:szCs w:val="20"/>
             </w:rPr>
-            <w:t>28 de noviembre de 2012</w:t>
+            <w:t>10 de febrero de 2013</w:t>
           </w:r>
           <w:r>
             <w:rPr>
@@ -24931,6 +24622,7 @@
   <w:style w:type="character" w:default="1" w:styleId="Fuentedeprrafopredeter">
     <w:name w:val="Default Paragraph Font"/>
     <w:uiPriority w:val="1"/>
+    <w:semiHidden/>
     <w:unhideWhenUsed/>
   </w:style>
   <w:style w:type="table" w:default="1" w:styleId="Tablanormal">
@@ -27685,66 +27377,66 @@
     </dgm:pt>
   </dgm:ptLst>
   <dgm:cxnLst>
+    <dgm:cxn modelId="{4E7BFEE7-563D-4494-A2C1-C4EA69F8744E}" type="presOf" srcId="{2C6448F6-83CB-4832-816E-02AAAD16E577}" destId="{D3747BE2-8160-447F-A801-2F5528183EF5}" srcOrd="0" destOrd="0" presId="urn:microsoft.com/office/officeart/2005/8/layout/hierarchy6"/>
+    <dgm:cxn modelId="{D7187026-BB8F-4F77-84E8-17DC2ED1C2FD}" srcId="{829AD447-C1A2-4BCE-82AD-704DCC78328E}" destId="{92006F1E-956D-43FA-9019-8C29C9D5AB4F}" srcOrd="3" destOrd="0" parTransId="{A940D47D-D1C1-4BAD-BA9D-8556605D5BBD}" sibTransId="{02CB6487-8624-4F17-8D69-860C78504B67}"/>
+    <dgm:cxn modelId="{0A3123FE-9DAF-4E69-B510-4B18E503C929}" type="presOf" srcId="{2C6448F6-83CB-4832-816E-02AAAD16E577}" destId="{72BD345D-18E4-447F-9B77-055DCEA76B64}" srcOrd="1" destOrd="0" presId="urn:microsoft.com/office/officeart/2005/8/layout/hierarchy6"/>
+    <dgm:cxn modelId="{051CE1B1-E527-4AC7-8724-BF1C34F60990}" type="presOf" srcId="{0BDD399A-1B42-4ADF-B2CD-2FD249F8A94D}" destId="{180EC516-ED90-4C65-A6DC-8D33BAC0C8DF}" srcOrd="0" destOrd="0" presId="urn:microsoft.com/office/officeart/2005/8/layout/hierarchy6"/>
+    <dgm:cxn modelId="{4531087D-2CC7-431B-9FBA-C8A19CD4BACE}" srcId="{0BDD399A-1B42-4ADF-B2CD-2FD249F8A94D}" destId="{353F7E94-2875-463E-8D46-AB7F0D7B86A5}" srcOrd="1" destOrd="0" parTransId="{3DF94232-B7C7-4433-B41D-19C0733436A5}" sibTransId="{78A2C35A-8EE6-4AD2-BC02-744822A54901}"/>
+    <dgm:cxn modelId="{6F815E49-E6AB-4EC9-B5DB-91E3AC13B4AD}" srcId="{DD55762F-95E3-4F5F-8271-C5FAB8987177}" destId="{C3E4371E-804B-43C1-A0B5-1A47F435A057}" srcOrd="1" destOrd="0" parTransId="{08987B91-D025-4790-96CB-BB6405D763ED}" sibTransId="{A1BB15AB-E48D-4AFF-B8EF-48000EE2FE14}"/>
     <dgm:cxn modelId="{F5BF0E64-A35A-4744-841A-E5EB41A62283}" srcId="{829AD447-C1A2-4BCE-82AD-704DCC78328E}" destId="{96E6E1D0-9506-47C4-AD60-66BFC537829C}" srcOrd="1" destOrd="0" parTransId="{1AC4930E-013B-4047-868F-CDAB4B64192A}" sibTransId="{9704FCBD-74E3-404C-93DA-796E51A10C56}"/>
+    <dgm:cxn modelId="{B4F6F20B-B45E-4ADD-B545-3FA1F7CEBA8E}" type="presOf" srcId="{92006F1E-956D-43FA-9019-8C29C9D5AB4F}" destId="{70135EBE-EC3F-48A9-8E82-BF9DCE305989}" srcOrd="1" destOrd="0" presId="urn:microsoft.com/office/officeart/2005/8/layout/hierarchy6"/>
+    <dgm:cxn modelId="{7AA67765-C467-4EA5-B10C-1FB4E0B4F815}" type="presOf" srcId="{3DF94232-B7C7-4433-B41D-19C0733436A5}" destId="{1659002B-C385-4664-8C08-D043107F4433}" srcOrd="0" destOrd="0" presId="urn:microsoft.com/office/officeart/2005/8/layout/hierarchy6"/>
+    <dgm:cxn modelId="{BC0B01FA-6E15-4CE0-953E-891B57C55749}" type="presOf" srcId="{0BF6AFD2-0650-49C9-9AE5-A97C815BD4BA}" destId="{E34224F2-F520-49B7-96D3-967C2C7D60F6}" srcOrd="0" destOrd="0" presId="urn:microsoft.com/office/officeart/2005/8/layout/hierarchy6"/>
+    <dgm:cxn modelId="{C3D17010-5465-4B5B-A337-A178DBCC678E}" type="presOf" srcId="{DD55762F-95E3-4F5F-8271-C5FAB8987177}" destId="{FEAFBB57-CDDC-4212-ABA3-DDD16FF9511C}" srcOrd="0" destOrd="0" presId="urn:microsoft.com/office/officeart/2005/8/layout/hierarchy6"/>
+    <dgm:cxn modelId="{E2F4D016-0461-42CB-AEBE-7E693242F5D5}" type="presOf" srcId="{08987B91-D025-4790-96CB-BB6405D763ED}" destId="{419D7047-5792-4186-9A0D-A004BF6D6794}" srcOrd="0" destOrd="0" presId="urn:microsoft.com/office/officeart/2005/8/layout/hierarchy6"/>
+    <dgm:cxn modelId="{66D75329-3F83-4BFB-B227-C88079D0485C}" type="presOf" srcId="{92006F1E-956D-43FA-9019-8C29C9D5AB4F}" destId="{C4B753D1-1A0E-4D45-B623-6B0B9888FAC5}" srcOrd="0" destOrd="0" presId="urn:microsoft.com/office/officeart/2005/8/layout/hierarchy6"/>
+    <dgm:cxn modelId="{477BD1FC-3234-4188-900F-E1AD3AA68A27}" type="presOf" srcId="{353F7E94-2875-463E-8D46-AB7F0D7B86A5}" destId="{643ABCDA-78E5-4773-8775-106467C7DF53}" srcOrd="0" destOrd="0" presId="urn:microsoft.com/office/officeart/2005/8/layout/hierarchy6"/>
     <dgm:cxn modelId="{64679811-03A6-4920-8061-9F59A79EC069}" srcId="{829AD447-C1A2-4BCE-82AD-704DCC78328E}" destId="{DD55762F-95E3-4F5F-8271-C5FAB8987177}" srcOrd="0" destOrd="0" parTransId="{0C18DE44-DA99-41E1-94D5-CC6413427FB2}" sibTransId="{60C18338-5665-43A1-A3B6-B3A548C0AC97}"/>
+    <dgm:cxn modelId="{EA64A8EB-9278-4D4B-84C3-0F51C034AFF9}" type="presOf" srcId="{C3E4371E-804B-43C1-A0B5-1A47F435A057}" destId="{098D2B73-76F5-4223-AC1B-3448A0B428B2}" srcOrd="0" destOrd="0" presId="urn:microsoft.com/office/officeart/2005/8/layout/hierarchy6"/>
+    <dgm:cxn modelId="{22AE7AB4-F181-4580-A4D9-178833E1339E}" type="presOf" srcId="{7B593792-F8F0-4BAF-9F1A-3A2444EF0DC4}" destId="{47E13AE0-F925-4C7A-ADA1-7E0DD931EC24}" srcOrd="0" destOrd="0" presId="urn:microsoft.com/office/officeart/2005/8/layout/hierarchy6"/>
+    <dgm:cxn modelId="{972D7186-D50F-4562-878D-17BC5CF16D9B}" type="presOf" srcId="{0E03BE9A-670C-4713-923D-DB8D9DF9DB91}" destId="{AB7F484D-EDBF-455A-8B2F-4E0F358469B3}" srcOrd="0" destOrd="0" presId="urn:microsoft.com/office/officeart/2005/8/layout/hierarchy6"/>
     <dgm:cxn modelId="{5FBC9307-9584-450F-879A-75C45F0BC9E6}" srcId="{0BDD399A-1B42-4ADF-B2CD-2FD249F8A94D}" destId="{7B593792-F8F0-4BAF-9F1A-3A2444EF0DC4}" srcOrd="0" destOrd="0" parTransId="{0BF6AFD2-0650-49C9-9AE5-A97C815BD4BA}" sibTransId="{C8458E71-F078-475B-933D-C295C7F142D0}"/>
-    <dgm:cxn modelId="{4851BD04-71C7-4FCC-A1C4-DF4A0CFE269D}" type="presOf" srcId="{0BF6AFD2-0650-49C9-9AE5-A97C815BD4BA}" destId="{E34224F2-F520-49B7-96D3-967C2C7D60F6}" srcOrd="0" destOrd="0" presId="urn:microsoft.com/office/officeart/2005/8/layout/hierarchy6"/>
-    <dgm:cxn modelId="{EB5FC64C-EF0B-4ACC-869B-18BBE69AD5AA}" type="presOf" srcId="{2C6448F6-83CB-4832-816E-02AAAD16E577}" destId="{D3747BE2-8160-447F-A801-2F5528183EF5}" srcOrd="0" destOrd="0" presId="urn:microsoft.com/office/officeart/2005/8/layout/hierarchy6"/>
-    <dgm:cxn modelId="{A80CF364-B72F-4DDB-9477-C559BAE95F60}" type="presOf" srcId="{0BDD399A-1B42-4ADF-B2CD-2FD249F8A94D}" destId="{180EC516-ED90-4C65-A6DC-8D33BAC0C8DF}" srcOrd="0" destOrd="0" presId="urn:microsoft.com/office/officeart/2005/8/layout/hierarchy6"/>
-    <dgm:cxn modelId="{F50C7E19-F307-4152-8800-1A35118FDE78}" type="presOf" srcId="{7B593792-F8F0-4BAF-9F1A-3A2444EF0DC4}" destId="{47E13AE0-F925-4C7A-ADA1-7E0DD931EC24}" srcOrd="0" destOrd="0" presId="urn:microsoft.com/office/officeart/2005/8/layout/hierarchy6"/>
+    <dgm:cxn modelId="{B1228FD9-E567-45C6-966E-9278B964D3A5}" type="presOf" srcId="{829AD447-C1A2-4BCE-82AD-704DCC78328E}" destId="{2612F746-331B-4931-AADD-B4E046939424}" srcOrd="0" destOrd="0" presId="urn:microsoft.com/office/officeart/2005/8/layout/hierarchy6"/>
+    <dgm:cxn modelId="{021A202A-4294-40D6-A855-17D46D99385F}" type="presOf" srcId="{96E6E1D0-9506-47C4-AD60-66BFC537829C}" destId="{080ECA6B-91B5-47D6-AFE3-CC1CFB3DDA21}" srcOrd="0" destOrd="0" presId="urn:microsoft.com/office/officeart/2005/8/layout/hierarchy6"/>
     <dgm:cxn modelId="{99798317-C247-4C9B-9C3B-908394AA6E4A}" srcId="{DD55762F-95E3-4F5F-8271-C5FAB8987177}" destId="{0BDD399A-1B42-4ADF-B2CD-2FD249F8A94D}" srcOrd="0" destOrd="0" parTransId="{0E03BE9A-670C-4713-923D-DB8D9DF9DB91}" sibTransId="{2E573E21-8562-4F14-9245-7C782E14036B}"/>
-    <dgm:cxn modelId="{B2C06871-309C-4DE3-910C-6342407D0FA7}" type="presOf" srcId="{92006F1E-956D-43FA-9019-8C29C9D5AB4F}" destId="{C4B753D1-1A0E-4D45-B623-6B0B9888FAC5}" srcOrd="0" destOrd="0" presId="urn:microsoft.com/office/officeart/2005/8/layout/hierarchy6"/>
-    <dgm:cxn modelId="{D7187026-BB8F-4F77-84E8-17DC2ED1C2FD}" srcId="{829AD447-C1A2-4BCE-82AD-704DCC78328E}" destId="{92006F1E-956D-43FA-9019-8C29C9D5AB4F}" srcOrd="3" destOrd="0" parTransId="{A940D47D-D1C1-4BAD-BA9D-8556605D5BBD}" sibTransId="{02CB6487-8624-4F17-8D69-860C78504B67}"/>
-    <dgm:cxn modelId="{8A422D6B-7E1F-4CDB-86E7-60388C05C3C0}" type="presOf" srcId="{C3E4371E-804B-43C1-A0B5-1A47F435A057}" destId="{098D2B73-76F5-4223-AC1B-3448A0B428B2}" srcOrd="0" destOrd="0" presId="urn:microsoft.com/office/officeart/2005/8/layout/hierarchy6"/>
-    <dgm:cxn modelId="{E68294AF-D558-411E-AA2B-38CB5DAD9571}" type="presOf" srcId="{96E6E1D0-9506-47C4-AD60-66BFC537829C}" destId="{080ECA6B-91B5-47D6-AFE3-CC1CFB3DDA21}" srcOrd="0" destOrd="0" presId="urn:microsoft.com/office/officeart/2005/8/layout/hierarchy6"/>
-    <dgm:cxn modelId="{4531087D-2CC7-431B-9FBA-C8A19CD4BACE}" srcId="{0BDD399A-1B42-4ADF-B2CD-2FD249F8A94D}" destId="{353F7E94-2875-463E-8D46-AB7F0D7B86A5}" srcOrd="1" destOrd="0" parTransId="{3DF94232-B7C7-4433-B41D-19C0733436A5}" sibTransId="{78A2C35A-8EE6-4AD2-BC02-744822A54901}"/>
-    <dgm:cxn modelId="{C8BBE174-D683-4080-83D3-634F20193412}" type="presOf" srcId="{92006F1E-956D-43FA-9019-8C29C9D5AB4F}" destId="{70135EBE-EC3F-48A9-8E82-BF9DCE305989}" srcOrd="1" destOrd="0" presId="urn:microsoft.com/office/officeart/2005/8/layout/hierarchy6"/>
-    <dgm:cxn modelId="{3DF42A96-A3B3-4DB9-A17A-5C39C9F6B4A7}" type="presOf" srcId="{96E6E1D0-9506-47C4-AD60-66BFC537829C}" destId="{16C24213-AB94-4876-B79A-D14F3CB78958}" srcOrd="1" destOrd="0" presId="urn:microsoft.com/office/officeart/2005/8/layout/hierarchy6"/>
-    <dgm:cxn modelId="{0F21CDD0-9FBC-46A8-B6C9-9ED05AAFB3B8}" type="presOf" srcId="{DD55762F-95E3-4F5F-8271-C5FAB8987177}" destId="{FEAFBB57-CDDC-4212-ABA3-DDD16FF9511C}" srcOrd="0" destOrd="0" presId="urn:microsoft.com/office/officeart/2005/8/layout/hierarchy6"/>
-    <dgm:cxn modelId="{884E19D9-AB11-444E-B5DD-E9E023DAD7EF}" type="presOf" srcId="{0E03BE9A-670C-4713-923D-DB8D9DF9DB91}" destId="{AB7F484D-EDBF-455A-8B2F-4E0F358469B3}" srcOrd="0" destOrd="0" presId="urn:microsoft.com/office/officeart/2005/8/layout/hierarchy6"/>
     <dgm:cxn modelId="{F680D335-20C2-4283-9231-1103B3C0DF6B}" srcId="{829AD447-C1A2-4BCE-82AD-704DCC78328E}" destId="{2C6448F6-83CB-4832-816E-02AAAD16E577}" srcOrd="2" destOrd="0" parTransId="{08241501-D4FB-4820-B360-081F5F2EA66F}" sibTransId="{30BAC512-71DF-4DE8-B55E-BFD8CAC63312}"/>
-    <dgm:cxn modelId="{C8AC8407-A1E8-4A9A-AC33-14843A861D6C}" type="presOf" srcId="{353F7E94-2875-463E-8D46-AB7F0D7B86A5}" destId="{643ABCDA-78E5-4773-8775-106467C7DF53}" srcOrd="0" destOrd="0" presId="urn:microsoft.com/office/officeart/2005/8/layout/hierarchy6"/>
-    <dgm:cxn modelId="{17813EEF-CAE7-46D0-A032-A4335C40E33D}" type="presOf" srcId="{3DF94232-B7C7-4433-B41D-19C0733436A5}" destId="{1659002B-C385-4664-8C08-D043107F4433}" srcOrd="0" destOrd="0" presId="urn:microsoft.com/office/officeart/2005/8/layout/hierarchy6"/>
-    <dgm:cxn modelId="{7B0E93B7-A0A4-4A1D-98B3-0DFEAA3B7379}" type="presOf" srcId="{2C6448F6-83CB-4832-816E-02AAAD16E577}" destId="{72BD345D-18E4-447F-9B77-055DCEA76B64}" srcOrd="1" destOrd="0" presId="urn:microsoft.com/office/officeart/2005/8/layout/hierarchy6"/>
-    <dgm:cxn modelId="{33E4ADE7-B2F0-4931-8CC6-B41F312BD9FC}" type="presOf" srcId="{829AD447-C1A2-4BCE-82AD-704DCC78328E}" destId="{2612F746-331B-4931-AADD-B4E046939424}" srcOrd="0" destOrd="0" presId="urn:microsoft.com/office/officeart/2005/8/layout/hierarchy6"/>
-    <dgm:cxn modelId="{FDA4FC1A-2CFC-4F09-A2BC-D95C256D7A55}" type="presOf" srcId="{08987B91-D025-4790-96CB-BB6405D763ED}" destId="{419D7047-5792-4186-9A0D-A004BF6D6794}" srcOrd="0" destOrd="0" presId="urn:microsoft.com/office/officeart/2005/8/layout/hierarchy6"/>
-    <dgm:cxn modelId="{6F815E49-E6AB-4EC9-B5DB-91E3AC13B4AD}" srcId="{DD55762F-95E3-4F5F-8271-C5FAB8987177}" destId="{C3E4371E-804B-43C1-A0B5-1A47F435A057}" srcOrd="1" destOrd="0" parTransId="{08987B91-D025-4790-96CB-BB6405D763ED}" sibTransId="{A1BB15AB-E48D-4AFF-B8EF-48000EE2FE14}"/>
-    <dgm:cxn modelId="{C592CC96-E7A2-49C2-B80B-B907D6A751D7}" type="presParOf" srcId="{2612F746-331B-4931-AADD-B4E046939424}" destId="{61969A63-76F3-41F6-8CB6-5E76BB1220BB}" srcOrd="0" destOrd="0" presId="urn:microsoft.com/office/officeart/2005/8/layout/hierarchy6"/>
-    <dgm:cxn modelId="{9842B45C-DC98-4295-AE40-A422607F1425}" type="presParOf" srcId="{61969A63-76F3-41F6-8CB6-5E76BB1220BB}" destId="{C86D328F-0F2F-4C79-A4E7-45313132F1D6}" srcOrd="0" destOrd="0" presId="urn:microsoft.com/office/officeart/2005/8/layout/hierarchy6"/>
-    <dgm:cxn modelId="{06C12994-861A-4053-97DB-91022DF9B61E}" type="presParOf" srcId="{61969A63-76F3-41F6-8CB6-5E76BB1220BB}" destId="{FBFD590A-CC21-42CE-BBAE-8094A66DE40D}" srcOrd="1" destOrd="0" presId="urn:microsoft.com/office/officeart/2005/8/layout/hierarchy6"/>
-    <dgm:cxn modelId="{09F13C98-0586-481F-90B3-21F06D4EE63C}" type="presParOf" srcId="{FBFD590A-CC21-42CE-BBAE-8094A66DE40D}" destId="{C0F2124F-267A-4317-BB73-9FEE4E8290AB}" srcOrd="0" destOrd="0" presId="urn:microsoft.com/office/officeart/2005/8/layout/hierarchy6"/>
-    <dgm:cxn modelId="{C0F308D3-4A9E-4223-A2D4-91B586DDC47A}" type="presParOf" srcId="{C0F2124F-267A-4317-BB73-9FEE4E8290AB}" destId="{FEAFBB57-CDDC-4212-ABA3-DDD16FF9511C}" srcOrd="0" destOrd="0" presId="urn:microsoft.com/office/officeart/2005/8/layout/hierarchy6"/>
-    <dgm:cxn modelId="{36E266F1-3D8C-4724-8C28-220A9155A023}" type="presParOf" srcId="{C0F2124F-267A-4317-BB73-9FEE4E8290AB}" destId="{85F806FF-C751-4FD4-90B3-D4E0DD24AD5F}" srcOrd="1" destOrd="0" presId="urn:microsoft.com/office/officeart/2005/8/layout/hierarchy6"/>
-    <dgm:cxn modelId="{F095F579-B5F3-47FA-B98B-FE5366F22A5B}" type="presParOf" srcId="{85F806FF-C751-4FD4-90B3-D4E0DD24AD5F}" destId="{AB7F484D-EDBF-455A-8B2F-4E0F358469B3}" srcOrd="0" destOrd="0" presId="urn:microsoft.com/office/officeart/2005/8/layout/hierarchy6"/>
-    <dgm:cxn modelId="{57D40626-E37D-4C42-BF90-5178D553496E}" type="presParOf" srcId="{85F806FF-C751-4FD4-90B3-D4E0DD24AD5F}" destId="{A071C72E-0A08-4CCE-9B85-13232CE2D4D5}" srcOrd="1" destOrd="0" presId="urn:microsoft.com/office/officeart/2005/8/layout/hierarchy6"/>
-    <dgm:cxn modelId="{CF6D09B5-03BF-4AFE-B71D-48E7109F0482}" type="presParOf" srcId="{A071C72E-0A08-4CCE-9B85-13232CE2D4D5}" destId="{180EC516-ED90-4C65-A6DC-8D33BAC0C8DF}" srcOrd="0" destOrd="0" presId="urn:microsoft.com/office/officeart/2005/8/layout/hierarchy6"/>
-    <dgm:cxn modelId="{D1F6B914-9EDA-4D92-AF14-CF9963D9A42A}" type="presParOf" srcId="{A071C72E-0A08-4CCE-9B85-13232CE2D4D5}" destId="{9E30CEB1-D4A7-4B44-AEE5-E82237678D36}" srcOrd="1" destOrd="0" presId="urn:microsoft.com/office/officeart/2005/8/layout/hierarchy6"/>
-    <dgm:cxn modelId="{686D6354-850B-43C4-8484-082E5A00B8B4}" type="presParOf" srcId="{9E30CEB1-D4A7-4B44-AEE5-E82237678D36}" destId="{E34224F2-F520-49B7-96D3-967C2C7D60F6}" srcOrd="0" destOrd="0" presId="urn:microsoft.com/office/officeart/2005/8/layout/hierarchy6"/>
-    <dgm:cxn modelId="{CE21672B-0CA2-4698-8A8A-16B8A91417B8}" type="presParOf" srcId="{9E30CEB1-D4A7-4B44-AEE5-E82237678D36}" destId="{7F3627B0-75FF-48E5-93C1-FB077E0CE260}" srcOrd="1" destOrd="0" presId="urn:microsoft.com/office/officeart/2005/8/layout/hierarchy6"/>
-    <dgm:cxn modelId="{B8CD2F59-873A-4963-B742-22BAAAA0CC41}" type="presParOf" srcId="{7F3627B0-75FF-48E5-93C1-FB077E0CE260}" destId="{47E13AE0-F925-4C7A-ADA1-7E0DD931EC24}" srcOrd="0" destOrd="0" presId="urn:microsoft.com/office/officeart/2005/8/layout/hierarchy6"/>
-    <dgm:cxn modelId="{EF2160A9-CCDC-42CD-82D5-C7F4A7D56119}" type="presParOf" srcId="{7F3627B0-75FF-48E5-93C1-FB077E0CE260}" destId="{F1DF0737-1E4A-44DC-993A-A2B746A0E678}" srcOrd="1" destOrd="0" presId="urn:microsoft.com/office/officeart/2005/8/layout/hierarchy6"/>
-    <dgm:cxn modelId="{E63E874D-1AA8-4C94-B95D-AD0864EB98FF}" type="presParOf" srcId="{9E30CEB1-D4A7-4B44-AEE5-E82237678D36}" destId="{1659002B-C385-4664-8C08-D043107F4433}" srcOrd="2" destOrd="0" presId="urn:microsoft.com/office/officeart/2005/8/layout/hierarchy6"/>
-    <dgm:cxn modelId="{83EFDAF5-689C-47FA-8191-30C0FD36BE10}" type="presParOf" srcId="{9E30CEB1-D4A7-4B44-AEE5-E82237678D36}" destId="{ED79F724-8405-4FF4-A5BB-FDD6AC172CFD}" srcOrd="3" destOrd="0" presId="urn:microsoft.com/office/officeart/2005/8/layout/hierarchy6"/>
-    <dgm:cxn modelId="{A3D51C72-EC06-4A19-A5A7-45921F5AE44E}" type="presParOf" srcId="{ED79F724-8405-4FF4-A5BB-FDD6AC172CFD}" destId="{643ABCDA-78E5-4773-8775-106467C7DF53}" srcOrd="0" destOrd="0" presId="urn:microsoft.com/office/officeart/2005/8/layout/hierarchy6"/>
-    <dgm:cxn modelId="{5571178A-9B53-4F3A-9BA2-7C5D32CBABE3}" type="presParOf" srcId="{ED79F724-8405-4FF4-A5BB-FDD6AC172CFD}" destId="{3901C347-95C8-4AD3-888C-F9B4EE29613E}" srcOrd="1" destOrd="0" presId="urn:microsoft.com/office/officeart/2005/8/layout/hierarchy6"/>
-    <dgm:cxn modelId="{5DAEF1E0-6139-4E19-8ED8-29DF94C73661}" type="presParOf" srcId="{85F806FF-C751-4FD4-90B3-D4E0DD24AD5F}" destId="{419D7047-5792-4186-9A0D-A004BF6D6794}" srcOrd="2" destOrd="0" presId="urn:microsoft.com/office/officeart/2005/8/layout/hierarchy6"/>
-    <dgm:cxn modelId="{CBC300D5-A5D2-4D3A-91B0-8706B09515E0}" type="presParOf" srcId="{85F806FF-C751-4FD4-90B3-D4E0DD24AD5F}" destId="{B1491639-35DD-42EF-AE5D-1AB56AD35980}" srcOrd="3" destOrd="0" presId="urn:microsoft.com/office/officeart/2005/8/layout/hierarchy6"/>
-    <dgm:cxn modelId="{DFC3D2D0-507D-4F44-9F92-A163149AFBA5}" type="presParOf" srcId="{B1491639-35DD-42EF-AE5D-1AB56AD35980}" destId="{098D2B73-76F5-4223-AC1B-3448A0B428B2}" srcOrd="0" destOrd="0" presId="urn:microsoft.com/office/officeart/2005/8/layout/hierarchy6"/>
-    <dgm:cxn modelId="{797A4E94-8EDF-4262-B7A5-2529D81780C3}" type="presParOf" srcId="{B1491639-35DD-42EF-AE5D-1AB56AD35980}" destId="{D11EEA87-0D44-4650-9515-EF8501D33258}" srcOrd="1" destOrd="0" presId="urn:microsoft.com/office/officeart/2005/8/layout/hierarchy6"/>
-    <dgm:cxn modelId="{0B7D4CE4-1C8D-4129-8217-B8AD4C08E30F}" type="presParOf" srcId="{2612F746-331B-4931-AADD-B4E046939424}" destId="{5E6ABF7A-8EC9-4613-8646-616A02A27F80}" srcOrd="1" destOrd="0" presId="urn:microsoft.com/office/officeart/2005/8/layout/hierarchy6"/>
-    <dgm:cxn modelId="{0008C108-AFF0-4862-9D26-5CF0669A734C}" type="presParOf" srcId="{5E6ABF7A-8EC9-4613-8646-616A02A27F80}" destId="{69B1AEA2-FF58-4D50-9096-96F611D13CD8}" srcOrd="0" destOrd="0" presId="urn:microsoft.com/office/officeart/2005/8/layout/hierarchy6"/>
-    <dgm:cxn modelId="{214118A9-8738-4BC9-9813-A482AC6C9B15}" type="presParOf" srcId="{69B1AEA2-FF58-4D50-9096-96F611D13CD8}" destId="{080ECA6B-91B5-47D6-AFE3-CC1CFB3DDA21}" srcOrd="0" destOrd="0" presId="urn:microsoft.com/office/officeart/2005/8/layout/hierarchy6"/>
-    <dgm:cxn modelId="{63431806-BCDB-4E29-8D9A-8EAFB553D7BF}" type="presParOf" srcId="{69B1AEA2-FF58-4D50-9096-96F611D13CD8}" destId="{16C24213-AB94-4876-B79A-D14F3CB78958}" srcOrd="1" destOrd="0" presId="urn:microsoft.com/office/officeart/2005/8/layout/hierarchy6"/>
-    <dgm:cxn modelId="{02205920-C1CF-458D-BCAE-917B5B44E6BA}" type="presParOf" srcId="{5E6ABF7A-8EC9-4613-8646-616A02A27F80}" destId="{1E3143E7-A3A9-4014-A5CD-70EDC79C8EA1}" srcOrd="1" destOrd="0" presId="urn:microsoft.com/office/officeart/2005/8/layout/hierarchy6"/>
-    <dgm:cxn modelId="{B9B2A5B0-36D4-41E0-BBB4-1A0B1C3B0235}" type="presParOf" srcId="{1E3143E7-A3A9-4014-A5CD-70EDC79C8EA1}" destId="{C3FB0735-5D3D-4802-ADAA-11B10EF6F02D}" srcOrd="0" destOrd="0" presId="urn:microsoft.com/office/officeart/2005/8/layout/hierarchy6"/>
-    <dgm:cxn modelId="{1D3FC391-8383-449B-BA5B-46BA237FC74F}" type="presParOf" srcId="{5E6ABF7A-8EC9-4613-8646-616A02A27F80}" destId="{19918411-1F9A-4C07-BFA2-60C28B34EC32}" srcOrd="2" destOrd="0" presId="urn:microsoft.com/office/officeart/2005/8/layout/hierarchy6"/>
-    <dgm:cxn modelId="{DD8162F1-4B52-40B1-B389-E691E431C283}" type="presParOf" srcId="{19918411-1F9A-4C07-BFA2-60C28B34EC32}" destId="{D3747BE2-8160-447F-A801-2F5528183EF5}" srcOrd="0" destOrd="0" presId="urn:microsoft.com/office/officeart/2005/8/layout/hierarchy6"/>
-    <dgm:cxn modelId="{1FF0BA94-1665-49B1-B867-40E15359E65E}" type="presParOf" srcId="{19918411-1F9A-4C07-BFA2-60C28B34EC32}" destId="{72BD345D-18E4-447F-9B77-055DCEA76B64}" srcOrd="1" destOrd="0" presId="urn:microsoft.com/office/officeart/2005/8/layout/hierarchy6"/>
-    <dgm:cxn modelId="{6851CB4F-C3A4-4227-A020-59C6A1AF933C}" type="presParOf" srcId="{5E6ABF7A-8EC9-4613-8646-616A02A27F80}" destId="{EFD9D068-C3FD-4ACB-93EB-695014145023}" srcOrd="3" destOrd="0" presId="urn:microsoft.com/office/officeart/2005/8/layout/hierarchy6"/>
-    <dgm:cxn modelId="{4CC0A7A0-B8BA-4553-882E-428CC6B37279}" type="presParOf" srcId="{EFD9D068-C3FD-4ACB-93EB-695014145023}" destId="{43822D5A-9DAD-4E7E-A95B-CF4DC423F925}" srcOrd="0" destOrd="0" presId="urn:microsoft.com/office/officeart/2005/8/layout/hierarchy6"/>
-    <dgm:cxn modelId="{1C86821E-9C40-4299-9018-57FF724B6C8A}" type="presParOf" srcId="{5E6ABF7A-8EC9-4613-8646-616A02A27F80}" destId="{AA40B0DC-6773-48B4-BC4B-5FF153D0F673}" srcOrd="4" destOrd="0" presId="urn:microsoft.com/office/officeart/2005/8/layout/hierarchy6"/>
-    <dgm:cxn modelId="{3728F2D3-5944-498E-9A8C-0B71250D6827}" type="presParOf" srcId="{AA40B0DC-6773-48B4-BC4B-5FF153D0F673}" destId="{C4B753D1-1A0E-4D45-B623-6B0B9888FAC5}" srcOrd="0" destOrd="0" presId="urn:microsoft.com/office/officeart/2005/8/layout/hierarchy6"/>
-    <dgm:cxn modelId="{F64852F2-2981-404B-A424-7A3DD5D160BF}" type="presParOf" srcId="{AA40B0DC-6773-48B4-BC4B-5FF153D0F673}" destId="{70135EBE-EC3F-48A9-8E82-BF9DCE305989}" srcOrd="1" destOrd="0" presId="urn:microsoft.com/office/officeart/2005/8/layout/hierarchy6"/>
+    <dgm:cxn modelId="{577C4C75-AB08-40AF-ADD7-AA76D45F7C49}" type="presOf" srcId="{96E6E1D0-9506-47C4-AD60-66BFC537829C}" destId="{16C24213-AB94-4876-B79A-D14F3CB78958}" srcOrd="1" destOrd="0" presId="urn:microsoft.com/office/officeart/2005/8/layout/hierarchy6"/>
+    <dgm:cxn modelId="{6BA9EC8E-7877-41AF-87CC-DC76CA451164}" type="presParOf" srcId="{2612F746-331B-4931-AADD-B4E046939424}" destId="{61969A63-76F3-41F6-8CB6-5E76BB1220BB}" srcOrd="0" destOrd="0" presId="urn:microsoft.com/office/officeart/2005/8/layout/hierarchy6"/>
+    <dgm:cxn modelId="{E88AAFE5-D635-4CB9-9805-9D1A848A7A59}" type="presParOf" srcId="{61969A63-76F3-41F6-8CB6-5E76BB1220BB}" destId="{C86D328F-0F2F-4C79-A4E7-45313132F1D6}" srcOrd="0" destOrd="0" presId="urn:microsoft.com/office/officeart/2005/8/layout/hierarchy6"/>
+    <dgm:cxn modelId="{0B9FD200-06E8-4108-9CB8-F7FEC11E42F9}" type="presParOf" srcId="{61969A63-76F3-41F6-8CB6-5E76BB1220BB}" destId="{FBFD590A-CC21-42CE-BBAE-8094A66DE40D}" srcOrd="1" destOrd="0" presId="urn:microsoft.com/office/officeart/2005/8/layout/hierarchy6"/>
+    <dgm:cxn modelId="{DAB76ACA-EFF2-400B-B6D2-07E82BD22C4A}" type="presParOf" srcId="{FBFD590A-CC21-42CE-BBAE-8094A66DE40D}" destId="{C0F2124F-267A-4317-BB73-9FEE4E8290AB}" srcOrd="0" destOrd="0" presId="urn:microsoft.com/office/officeart/2005/8/layout/hierarchy6"/>
+    <dgm:cxn modelId="{2D56D130-8575-4ED1-BC9B-71006318B94A}" type="presParOf" srcId="{C0F2124F-267A-4317-BB73-9FEE4E8290AB}" destId="{FEAFBB57-CDDC-4212-ABA3-DDD16FF9511C}" srcOrd="0" destOrd="0" presId="urn:microsoft.com/office/officeart/2005/8/layout/hierarchy6"/>
+    <dgm:cxn modelId="{74DEA01F-00CA-418F-AA9B-53D36E6DD8F3}" type="presParOf" srcId="{C0F2124F-267A-4317-BB73-9FEE4E8290AB}" destId="{85F806FF-C751-4FD4-90B3-D4E0DD24AD5F}" srcOrd="1" destOrd="0" presId="urn:microsoft.com/office/officeart/2005/8/layout/hierarchy6"/>
+    <dgm:cxn modelId="{F4D534E6-C203-4C94-8CE2-004270FF01D3}" type="presParOf" srcId="{85F806FF-C751-4FD4-90B3-D4E0DD24AD5F}" destId="{AB7F484D-EDBF-455A-8B2F-4E0F358469B3}" srcOrd="0" destOrd="0" presId="urn:microsoft.com/office/officeart/2005/8/layout/hierarchy6"/>
+    <dgm:cxn modelId="{B746339B-A3C2-4F39-949B-7B82D01EA965}" type="presParOf" srcId="{85F806FF-C751-4FD4-90B3-D4E0DD24AD5F}" destId="{A071C72E-0A08-4CCE-9B85-13232CE2D4D5}" srcOrd="1" destOrd="0" presId="urn:microsoft.com/office/officeart/2005/8/layout/hierarchy6"/>
+    <dgm:cxn modelId="{3FF18B9F-11DF-47A2-B3E7-01AAE47EDDA0}" type="presParOf" srcId="{A071C72E-0A08-4CCE-9B85-13232CE2D4D5}" destId="{180EC516-ED90-4C65-A6DC-8D33BAC0C8DF}" srcOrd="0" destOrd="0" presId="urn:microsoft.com/office/officeart/2005/8/layout/hierarchy6"/>
+    <dgm:cxn modelId="{DB43B499-EFDA-4280-A756-9E32D5C5B103}" type="presParOf" srcId="{A071C72E-0A08-4CCE-9B85-13232CE2D4D5}" destId="{9E30CEB1-D4A7-4B44-AEE5-E82237678D36}" srcOrd="1" destOrd="0" presId="urn:microsoft.com/office/officeart/2005/8/layout/hierarchy6"/>
+    <dgm:cxn modelId="{13D473FA-B62C-4356-AD95-B1B5BB4F3CD8}" type="presParOf" srcId="{9E30CEB1-D4A7-4B44-AEE5-E82237678D36}" destId="{E34224F2-F520-49B7-96D3-967C2C7D60F6}" srcOrd="0" destOrd="0" presId="urn:microsoft.com/office/officeart/2005/8/layout/hierarchy6"/>
+    <dgm:cxn modelId="{38D4B4FE-2581-4859-923F-B3189851F423}" type="presParOf" srcId="{9E30CEB1-D4A7-4B44-AEE5-E82237678D36}" destId="{7F3627B0-75FF-48E5-93C1-FB077E0CE260}" srcOrd="1" destOrd="0" presId="urn:microsoft.com/office/officeart/2005/8/layout/hierarchy6"/>
+    <dgm:cxn modelId="{4F09F3FC-DBD6-44D6-B26A-82B54C2D6AAC}" type="presParOf" srcId="{7F3627B0-75FF-48E5-93C1-FB077E0CE260}" destId="{47E13AE0-F925-4C7A-ADA1-7E0DD931EC24}" srcOrd="0" destOrd="0" presId="urn:microsoft.com/office/officeart/2005/8/layout/hierarchy6"/>
+    <dgm:cxn modelId="{84C5F1F6-547C-4F7F-87D1-49756442B691}" type="presParOf" srcId="{7F3627B0-75FF-48E5-93C1-FB077E0CE260}" destId="{F1DF0737-1E4A-44DC-993A-A2B746A0E678}" srcOrd="1" destOrd="0" presId="urn:microsoft.com/office/officeart/2005/8/layout/hierarchy6"/>
+    <dgm:cxn modelId="{C04D8D0C-E947-4402-A0D6-494367BB1A12}" type="presParOf" srcId="{9E30CEB1-D4A7-4B44-AEE5-E82237678D36}" destId="{1659002B-C385-4664-8C08-D043107F4433}" srcOrd="2" destOrd="0" presId="urn:microsoft.com/office/officeart/2005/8/layout/hierarchy6"/>
+    <dgm:cxn modelId="{96487651-54F5-4A76-BFAD-9F0CB003A79B}" type="presParOf" srcId="{9E30CEB1-D4A7-4B44-AEE5-E82237678D36}" destId="{ED79F724-8405-4FF4-A5BB-FDD6AC172CFD}" srcOrd="3" destOrd="0" presId="urn:microsoft.com/office/officeart/2005/8/layout/hierarchy6"/>
+    <dgm:cxn modelId="{D5F9F82C-FE75-4319-80DD-C3176A21B662}" type="presParOf" srcId="{ED79F724-8405-4FF4-A5BB-FDD6AC172CFD}" destId="{643ABCDA-78E5-4773-8775-106467C7DF53}" srcOrd="0" destOrd="0" presId="urn:microsoft.com/office/officeart/2005/8/layout/hierarchy6"/>
+    <dgm:cxn modelId="{4F942E2F-7D1A-401C-8ABE-1DEED3898D33}" type="presParOf" srcId="{ED79F724-8405-4FF4-A5BB-FDD6AC172CFD}" destId="{3901C347-95C8-4AD3-888C-F9B4EE29613E}" srcOrd="1" destOrd="0" presId="urn:microsoft.com/office/officeart/2005/8/layout/hierarchy6"/>
+    <dgm:cxn modelId="{AAE82952-63AD-4EFD-ACF9-B2FECF475DB6}" type="presParOf" srcId="{85F806FF-C751-4FD4-90B3-D4E0DD24AD5F}" destId="{419D7047-5792-4186-9A0D-A004BF6D6794}" srcOrd="2" destOrd="0" presId="urn:microsoft.com/office/officeart/2005/8/layout/hierarchy6"/>
+    <dgm:cxn modelId="{5F62017B-7706-40BE-B2D4-9FFE7F750483}" type="presParOf" srcId="{85F806FF-C751-4FD4-90B3-D4E0DD24AD5F}" destId="{B1491639-35DD-42EF-AE5D-1AB56AD35980}" srcOrd="3" destOrd="0" presId="urn:microsoft.com/office/officeart/2005/8/layout/hierarchy6"/>
+    <dgm:cxn modelId="{F368C9A8-EAB9-4EC4-ACA3-24F1EAE462D4}" type="presParOf" srcId="{B1491639-35DD-42EF-AE5D-1AB56AD35980}" destId="{098D2B73-76F5-4223-AC1B-3448A0B428B2}" srcOrd="0" destOrd="0" presId="urn:microsoft.com/office/officeart/2005/8/layout/hierarchy6"/>
+    <dgm:cxn modelId="{C220F1BC-A175-4368-A359-5897C5D08419}" type="presParOf" srcId="{B1491639-35DD-42EF-AE5D-1AB56AD35980}" destId="{D11EEA87-0D44-4650-9515-EF8501D33258}" srcOrd="1" destOrd="0" presId="urn:microsoft.com/office/officeart/2005/8/layout/hierarchy6"/>
+    <dgm:cxn modelId="{9B4C8AF5-2FCF-414B-A107-110F5859FF90}" type="presParOf" srcId="{2612F746-331B-4931-AADD-B4E046939424}" destId="{5E6ABF7A-8EC9-4613-8646-616A02A27F80}" srcOrd="1" destOrd="0" presId="urn:microsoft.com/office/officeart/2005/8/layout/hierarchy6"/>
+    <dgm:cxn modelId="{D40FF978-D5FF-4800-9F9E-87CFD798B3BA}" type="presParOf" srcId="{5E6ABF7A-8EC9-4613-8646-616A02A27F80}" destId="{69B1AEA2-FF58-4D50-9096-96F611D13CD8}" srcOrd="0" destOrd="0" presId="urn:microsoft.com/office/officeart/2005/8/layout/hierarchy6"/>
+    <dgm:cxn modelId="{720E5D67-DBD1-488F-98AD-973DC8F401F6}" type="presParOf" srcId="{69B1AEA2-FF58-4D50-9096-96F611D13CD8}" destId="{080ECA6B-91B5-47D6-AFE3-CC1CFB3DDA21}" srcOrd="0" destOrd="0" presId="urn:microsoft.com/office/officeart/2005/8/layout/hierarchy6"/>
+    <dgm:cxn modelId="{5B8239D5-3D51-4145-9C4F-C4B5F1370306}" type="presParOf" srcId="{69B1AEA2-FF58-4D50-9096-96F611D13CD8}" destId="{16C24213-AB94-4876-B79A-D14F3CB78958}" srcOrd="1" destOrd="0" presId="urn:microsoft.com/office/officeart/2005/8/layout/hierarchy6"/>
+    <dgm:cxn modelId="{3BD08620-B883-4984-96F1-5F063BD2AEFE}" type="presParOf" srcId="{5E6ABF7A-8EC9-4613-8646-616A02A27F80}" destId="{1E3143E7-A3A9-4014-A5CD-70EDC79C8EA1}" srcOrd="1" destOrd="0" presId="urn:microsoft.com/office/officeart/2005/8/layout/hierarchy6"/>
+    <dgm:cxn modelId="{150DAE6D-F044-4F06-B306-59157557E620}" type="presParOf" srcId="{1E3143E7-A3A9-4014-A5CD-70EDC79C8EA1}" destId="{C3FB0735-5D3D-4802-ADAA-11B10EF6F02D}" srcOrd="0" destOrd="0" presId="urn:microsoft.com/office/officeart/2005/8/layout/hierarchy6"/>
+    <dgm:cxn modelId="{EC61E244-BB26-4743-BC58-4C1D7782BBA6}" type="presParOf" srcId="{5E6ABF7A-8EC9-4613-8646-616A02A27F80}" destId="{19918411-1F9A-4C07-BFA2-60C28B34EC32}" srcOrd="2" destOrd="0" presId="urn:microsoft.com/office/officeart/2005/8/layout/hierarchy6"/>
+    <dgm:cxn modelId="{6C12A626-B309-44BB-8B48-823CC32C374A}" type="presParOf" srcId="{19918411-1F9A-4C07-BFA2-60C28B34EC32}" destId="{D3747BE2-8160-447F-A801-2F5528183EF5}" srcOrd="0" destOrd="0" presId="urn:microsoft.com/office/officeart/2005/8/layout/hierarchy6"/>
+    <dgm:cxn modelId="{323E2C32-04D8-4287-8021-C98C32E622A1}" type="presParOf" srcId="{19918411-1F9A-4C07-BFA2-60C28B34EC32}" destId="{72BD345D-18E4-447F-9B77-055DCEA76B64}" srcOrd="1" destOrd="0" presId="urn:microsoft.com/office/officeart/2005/8/layout/hierarchy6"/>
+    <dgm:cxn modelId="{B2FE70CE-B557-4CA0-B828-CC62B11CF519}" type="presParOf" srcId="{5E6ABF7A-8EC9-4613-8646-616A02A27F80}" destId="{EFD9D068-C3FD-4ACB-93EB-695014145023}" srcOrd="3" destOrd="0" presId="urn:microsoft.com/office/officeart/2005/8/layout/hierarchy6"/>
+    <dgm:cxn modelId="{E9116D37-66EB-420D-AA1B-EF9C113377AF}" type="presParOf" srcId="{EFD9D068-C3FD-4ACB-93EB-695014145023}" destId="{43822D5A-9DAD-4E7E-A95B-CF4DC423F925}" srcOrd="0" destOrd="0" presId="urn:microsoft.com/office/officeart/2005/8/layout/hierarchy6"/>
+    <dgm:cxn modelId="{2E4CCDBE-A3E8-415F-952A-19EA5D661ABD}" type="presParOf" srcId="{5E6ABF7A-8EC9-4613-8646-616A02A27F80}" destId="{AA40B0DC-6773-48B4-BC4B-5FF153D0F673}" srcOrd="4" destOrd="0" presId="urn:microsoft.com/office/officeart/2005/8/layout/hierarchy6"/>
+    <dgm:cxn modelId="{DF1980E9-9D0C-4FA6-B47E-89FAE23CC52A}" type="presParOf" srcId="{AA40B0DC-6773-48B4-BC4B-5FF153D0F673}" destId="{C4B753D1-1A0E-4D45-B623-6B0B9888FAC5}" srcOrd="0" destOrd="0" presId="urn:microsoft.com/office/officeart/2005/8/layout/hierarchy6"/>
+    <dgm:cxn modelId="{C1BDE702-2ACC-4F64-BAAC-A9E8304D20D9}" type="presParOf" srcId="{AA40B0DC-6773-48B4-BC4B-5FF153D0F673}" destId="{70135EBE-EC3F-48A9-8E82-BF9DCE305989}" srcOrd="1" destOrd="0" presId="urn:microsoft.com/office/officeart/2005/8/layout/hierarchy6"/>
   </dgm:cxnLst>
   <dgm:bg/>
   <dgm:whole/>
@@ -30442,7 +30134,7 @@
 </file>
 
 <file path=customXml/itemProps1.xml><?xml version="1.0" encoding="utf-8"?>
-<ds:datastoreItem xmlns:ds="http://schemas.openxmlformats.org/officeDocument/2006/customXml" ds:itemID="{4B1F0FCE-BF82-4A08-8349-6418740BE4F0}">
+<ds:datastoreItem xmlns:ds="http://schemas.openxmlformats.org/officeDocument/2006/customXml" ds:itemID="{3482B352-B92D-42EA-B603-C19441E20C70}">
   <ds:schemaRefs>
     <ds:schemaRef ds:uri="http://schemas.openxmlformats.org/officeDocument/2006/bibliography"/>
   </ds:schemaRefs>

</xml_diff>